<commit_message>
Linking to github and one drive
Adding the github and one drive link to my report
</commit_message>
<xml_diff>
--- a/Machine learning assessment code instructuon-23025664.docx
+++ b/Machine learning assessment code instructuon-23025664.docx
@@ -248,40 +248,24 @@
           <w:sz w:val="22"/>
           <w:szCs w:val="22"/>
         </w:rPr>
-        <w:t>For Data</w:t>
-      </w:r>
-      <w:r>
-        <w:rPr>
-          <w:rFonts w:ascii="Times New Roman" w:hAnsi="Times New Roman" w:cs="Times New Roman"/>
-          <w:sz w:val="22"/>
-          <w:szCs w:val="22"/>
-        </w:rPr>
-        <w:t xml:space="preserve"> Handling </w:t>
-      </w:r>
-    </w:p>
-    <w:p>
-      <w:pPr>
-        <w:rPr>
-          <w:rFonts w:ascii="Times New Roman" w:hAnsi="Times New Roman" w:cs="Times New Roman"/>
-          <w:sz w:val="22"/>
-          <w:szCs w:val="22"/>
-        </w:rPr>
-      </w:pPr>
-      <w:r>
-        <w:rPr>
-          <w:rFonts w:ascii="Times New Roman" w:hAnsi="Times New Roman" w:cs="Times New Roman"/>
-          <w:sz w:val="22"/>
-          <w:szCs w:val="22"/>
-        </w:rPr>
-        <w:t xml:space="preserve">              </w:t>
-      </w:r>
-      <w:r>
-        <w:rPr>
-          <w:rFonts w:ascii="Times New Roman" w:hAnsi="Times New Roman" w:cs="Times New Roman"/>
-          <w:sz w:val="22"/>
-          <w:szCs w:val="22"/>
-        </w:rPr>
-        <w:t xml:space="preserve">import pandas as </w:t>
+        <w:t xml:space="preserve">For Data Handling </w:t>
+      </w:r>
+    </w:p>
+    <w:p>
+      <w:pPr>
+        <w:rPr>
+          <w:rFonts w:ascii="Times New Roman" w:hAnsi="Times New Roman" w:cs="Times New Roman"/>
+          <w:sz w:val="22"/>
+          <w:szCs w:val="22"/>
+        </w:rPr>
+      </w:pPr>
+      <w:r>
+        <w:rPr>
+          <w:rFonts w:ascii="Times New Roman" w:hAnsi="Times New Roman" w:cs="Times New Roman"/>
+          <w:sz w:val="22"/>
+          <w:szCs w:val="22"/>
+        </w:rPr>
+        <w:t xml:space="preserve">              import pandas as </w:t>
       </w:r>
       <w:proofErr w:type="gramStart"/>
       <w:r>
@@ -308,15 +292,7 @@
           <w:sz w:val="22"/>
           <w:szCs w:val="22"/>
         </w:rPr>
-        <w:t xml:space="preserve">              </w:t>
-      </w:r>
-      <w:r>
-        <w:rPr>
-          <w:rFonts w:ascii="Times New Roman" w:hAnsi="Times New Roman" w:cs="Times New Roman"/>
-          <w:sz w:val="22"/>
-          <w:szCs w:val="22"/>
-        </w:rPr>
-        <w:t xml:space="preserve">import </w:t>
+        <w:t xml:space="preserve">              import </w:t>
       </w:r>
       <w:proofErr w:type="spellStart"/>
       <w:r>
@@ -376,15 +352,7 @@
           <w:sz w:val="22"/>
           <w:szCs w:val="22"/>
         </w:rPr>
-        <w:t xml:space="preserve">For </w:t>
-      </w:r>
-      <w:r>
-        <w:rPr>
-          <w:rFonts w:ascii="Times New Roman" w:hAnsi="Times New Roman" w:cs="Times New Roman"/>
-          <w:sz w:val="22"/>
-          <w:szCs w:val="22"/>
-        </w:rPr>
-        <w:t xml:space="preserve"> Data</w:t>
+        <w:t>For  Data</w:t>
       </w:r>
       <w:proofErr w:type="gramEnd"/>
       <w:r>
@@ -410,15 +378,7 @@
           <w:sz w:val="22"/>
           <w:szCs w:val="22"/>
         </w:rPr>
-        <w:t xml:space="preserve">              </w:t>
-      </w:r>
-      <w:r>
-        <w:rPr>
-          <w:rFonts w:ascii="Times New Roman" w:hAnsi="Times New Roman" w:cs="Times New Roman"/>
-          <w:sz w:val="22"/>
-          <w:szCs w:val="22"/>
-        </w:rPr>
-        <w:t xml:space="preserve">import </w:t>
+        <w:t xml:space="preserve">              import </w:t>
       </w:r>
       <w:proofErr w:type="spellStart"/>
       <w:proofErr w:type="gramStart"/>
@@ -465,15 +425,7 @@
           <w:sz w:val="22"/>
           <w:szCs w:val="22"/>
         </w:rPr>
-        <w:t xml:space="preserve">              </w:t>
-      </w:r>
-      <w:r>
-        <w:rPr>
-          <w:rFonts w:ascii="Times New Roman" w:hAnsi="Times New Roman" w:cs="Times New Roman"/>
-          <w:sz w:val="22"/>
-          <w:szCs w:val="22"/>
-        </w:rPr>
-        <w:t xml:space="preserve">import seaborn as </w:t>
+        <w:t xml:space="preserve">              import seaborn as </w:t>
       </w:r>
       <w:proofErr w:type="spellStart"/>
       <w:proofErr w:type="gramStart"/>
@@ -516,40 +468,24 @@
           <w:sz w:val="22"/>
           <w:szCs w:val="22"/>
         </w:rPr>
-        <w:t>For Data</w:t>
-      </w:r>
-      <w:r>
-        <w:rPr>
-          <w:rFonts w:ascii="Times New Roman" w:hAnsi="Times New Roman" w:cs="Times New Roman"/>
-          <w:sz w:val="22"/>
-          <w:szCs w:val="22"/>
-        </w:rPr>
-        <w:t xml:space="preserve"> Preprocessing</w:t>
-      </w:r>
-    </w:p>
-    <w:p>
-      <w:pPr>
-        <w:rPr>
-          <w:rFonts w:ascii="Times New Roman" w:hAnsi="Times New Roman" w:cs="Times New Roman"/>
-          <w:sz w:val="22"/>
-          <w:szCs w:val="22"/>
-        </w:rPr>
-      </w:pPr>
-      <w:r>
-        <w:rPr>
-          <w:rFonts w:ascii="Times New Roman" w:hAnsi="Times New Roman" w:cs="Times New Roman"/>
-          <w:sz w:val="22"/>
-          <w:szCs w:val="22"/>
-        </w:rPr>
-        <w:t xml:space="preserve">             </w:t>
-      </w:r>
-      <w:r>
-        <w:rPr>
-          <w:rFonts w:ascii="Times New Roman" w:hAnsi="Times New Roman" w:cs="Times New Roman"/>
-          <w:sz w:val="22"/>
-          <w:szCs w:val="22"/>
-        </w:rPr>
-        <w:t xml:space="preserve">from </w:t>
+        <w:t>For Data Preprocessing</w:t>
+      </w:r>
+    </w:p>
+    <w:p>
+      <w:pPr>
+        <w:rPr>
+          <w:rFonts w:ascii="Times New Roman" w:hAnsi="Times New Roman" w:cs="Times New Roman"/>
+          <w:sz w:val="22"/>
+          <w:szCs w:val="22"/>
+        </w:rPr>
+      </w:pPr>
+      <w:r>
+        <w:rPr>
+          <w:rFonts w:ascii="Times New Roman" w:hAnsi="Times New Roman" w:cs="Times New Roman"/>
+          <w:sz w:val="22"/>
+          <w:szCs w:val="22"/>
+        </w:rPr>
+        <w:t xml:space="preserve">             from </w:t>
       </w:r>
       <w:proofErr w:type="spellStart"/>
       <w:proofErr w:type="gramStart"/>
@@ -622,15 +558,7 @@
           <w:sz w:val="22"/>
           <w:szCs w:val="22"/>
         </w:rPr>
-        <w:t xml:space="preserve">             </w:t>
-      </w:r>
-      <w:r>
-        <w:rPr>
-          <w:rFonts w:ascii="Times New Roman" w:hAnsi="Times New Roman" w:cs="Times New Roman"/>
-          <w:sz w:val="22"/>
-          <w:szCs w:val="22"/>
-        </w:rPr>
-        <w:t xml:space="preserve">from </w:t>
+        <w:t xml:space="preserve">             from </w:t>
       </w:r>
       <w:proofErr w:type="spellStart"/>
       <w:proofErr w:type="gramStart"/>
@@ -695,15 +623,7 @@
           <w:sz w:val="22"/>
           <w:szCs w:val="22"/>
         </w:rPr>
-        <w:t xml:space="preserve">             </w:t>
-      </w:r>
-      <w:r>
-        <w:rPr>
-          <w:rFonts w:ascii="Times New Roman" w:hAnsi="Times New Roman" w:cs="Times New Roman"/>
-          <w:sz w:val="22"/>
-          <w:szCs w:val="22"/>
-        </w:rPr>
-        <w:t xml:space="preserve">from </w:t>
+        <w:t xml:space="preserve">             from </w:t>
       </w:r>
       <w:proofErr w:type="spellStart"/>
       <w:proofErr w:type="gramStart"/>
@@ -750,15 +670,7 @@
           <w:sz w:val="22"/>
           <w:szCs w:val="22"/>
         </w:rPr>
-        <w:t xml:space="preserve">             </w:t>
-      </w:r>
-      <w:r>
-        <w:rPr>
-          <w:rFonts w:ascii="Times New Roman" w:hAnsi="Times New Roman" w:cs="Times New Roman"/>
-          <w:sz w:val="22"/>
-          <w:szCs w:val="22"/>
-        </w:rPr>
-        <w:t xml:space="preserve">from </w:t>
+        <w:t xml:space="preserve">             from </w:t>
       </w:r>
       <w:proofErr w:type="spellStart"/>
       <w:proofErr w:type="gramStart"/>
@@ -805,15 +717,7 @@
           <w:sz w:val="22"/>
           <w:szCs w:val="22"/>
         </w:rPr>
-        <w:t xml:space="preserve">             </w:t>
-      </w:r>
-      <w:r>
-        <w:rPr>
-          <w:rFonts w:ascii="Times New Roman" w:hAnsi="Times New Roman" w:cs="Times New Roman"/>
-          <w:sz w:val="22"/>
-          <w:szCs w:val="22"/>
-        </w:rPr>
-        <w:t xml:space="preserve">from typing import </w:t>
+        <w:t xml:space="preserve">             from typing import </w:t>
       </w:r>
       <w:proofErr w:type="spellStart"/>
       <w:r>
@@ -846,23 +750,7 @@
           <w:sz w:val="22"/>
           <w:szCs w:val="22"/>
         </w:rPr>
-        <w:t xml:space="preserve">For </w:t>
-      </w:r>
-      <w:r>
-        <w:rPr>
-          <w:rFonts w:ascii="Times New Roman" w:hAnsi="Times New Roman" w:cs="Times New Roman"/>
-          <w:sz w:val="22"/>
-          <w:szCs w:val="22"/>
-        </w:rPr>
-        <w:t xml:space="preserve"> Model</w:t>
-      </w:r>
-      <w:r>
-        <w:rPr>
-          <w:rFonts w:ascii="Times New Roman" w:hAnsi="Times New Roman" w:cs="Times New Roman"/>
-          <w:sz w:val="22"/>
-          <w:szCs w:val="22"/>
-        </w:rPr>
-        <w:t>ling</w:t>
+        <w:t>For  Modelling</w:t>
       </w:r>
       <w:proofErr w:type="gramEnd"/>
     </w:p>
@@ -880,6 +768,155 @@
           <w:sz w:val="22"/>
           <w:szCs w:val="22"/>
         </w:rPr>
+        <w:t xml:space="preserve">             from </w:t>
+      </w:r>
+      <w:proofErr w:type="spellStart"/>
+      <w:proofErr w:type="gramStart"/>
+      <w:r>
+        <w:rPr>
+          <w:rFonts w:ascii="Times New Roman" w:hAnsi="Times New Roman" w:cs="Times New Roman"/>
+          <w:sz w:val="22"/>
+          <w:szCs w:val="22"/>
+        </w:rPr>
+        <w:t>sklearn.linear</w:t>
+      </w:r>
+      <w:proofErr w:type="gramEnd"/>
+      <w:r>
+        <w:rPr>
+          <w:rFonts w:ascii="Times New Roman" w:hAnsi="Times New Roman" w:cs="Times New Roman"/>
+          <w:sz w:val="22"/>
+          <w:szCs w:val="22"/>
+        </w:rPr>
+        <w:t>_model</w:t>
+      </w:r>
+      <w:proofErr w:type="spellEnd"/>
+      <w:r>
+        <w:rPr>
+          <w:rFonts w:ascii="Times New Roman" w:hAnsi="Times New Roman" w:cs="Times New Roman"/>
+          <w:sz w:val="22"/>
+          <w:szCs w:val="22"/>
+        </w:rPr>
+        <w:t xml:space="preserve"> import </w:t>
+      </w:r>
+      <w:proofErr w:type="spellStart"/>
+      <w:r>
+        <w:rPr>
+          <w:rFonts w:ascii="Times New Roman" w:hAnsi="Times New Roman" w:cs="Times New Roman"/>
+          <w:sz w:val="22"/>
+          <w:szCs w:val="22"/>
+        </w:rPr>
+        <w:t>LogisticRegression</w:t>
+      </w:r>
+      <w:proofErr w:type="spellEnd"/>
+    </w:p>
+    <w:p>
+      <w:pPr>
+        <w:rPr>
+          <w:rFonts w:ascii="Times New Roman" w:hAnsi="Times New Roman" w:cs="Times New Roman"/>
+          <w:sz w:val="22"/>
+          <w:szCs w:val="22"/>
+        </w:rPr>
+      </w:pPr>
+      <w:r>
+        <w:rPr>
+          <w:rFonts w:ascii="Times New Roman" w:hAnsi="Times New Roman" w:cs="Times New Roman"/>
+          <w:sz w:val="22"/>
+          <w:szCs w:val="22"/>
+        </w:rPr>
+        <w:t xml:space="preserve">             from </w:t>
+      </w:r>
+      <w:proofErr w:type="spellStart"/>
+      <w:proofErr w:type="gramStart"/>
+      <w:r>
+        <w:rPr>
+          <w:rFonts w:ascii="Times New Roman" w:hAnsi="Times New Roman" w:cs="Times New Roman"/>
+          <w:sz w:val="22"/>
+          <w:szCs w:val="22"/>
+        </w:rPr>
+        <w:t>sklearn.ensemble</w:t>
+      </w:r>
+      <w:proofErr w:type="spellEnd"/>
+      <w:proofErr w:type="gramEnd"/>
+      <w:r>
+        <w:rPr>
+          <w:rFonts w:ascii="Times New Roman" w:hAnsi="Times New Roman" w:cs="Times New Roman"/>
+          <w:sz w:val="22"/>
+          <w:szCs w:val="22"/>
+        </w:rPr>
+        <w:t xml:space="preserve"> import </w:t>
+      </w:r>
+      <w:proofErr w:type="spellStart"/>
+      <w:r>
+        <w:rPr>
+          <w:rFonts w:ascii="Times New Roman" w:hAnsi="Times New Roman" w:cs="Times New Roman"/>
+          <w:sz w:val="22"/>
+          <w:szCs w:val="22"/>
+        </w:rPr>
+        <w:t>RandomForestClassifier</w:t>
+      </w:r>
+      <w:proofErr w:type="spellEnd"/>
+    </w:p>
+    <w:p>
+      <w:pPr>
+        <w:rPr>
+          <w:rFonts w:ascii="Times New Roman" w:hAnsi="Times New Roman" w:cs="Times New Roman"/>
+          <w:sz w:val="22"/>
+          <w:szCs w:val="22"/>
+        </w:rPr>
+      </w:pPr>
+      <w:r>
+        <w:rPr>
+          <w:rFonts w:ascii="Times New Roman" w:hAnsi="Times New Roman" w:cs="Times New Roman"/>
+          <w:sz w:val="22"/>
+          <w:szCs w:val="22"/>
+        </w:rPr>
+        <w:t xml:space="preserve">             from </w:t>
+      </w:r>
+      <w:proofErr w:type="spellStart"/>
+      <w:proofErr w:type="gramStart"/>
+      <w:r>
+        <w:rPr>
+          <w:rFonts w:ascii="Times New Roman" w:hAnsi="Times New Roman" w:cs="Times New Roman"/>
+          <w:sz w:val="22"/>
+          <w:szCs w:val="22"/>
+        </w:rPr>
+        <w:t>sklearn.cluster</w:t>
+      </w:r>
+      <w:proofErr w:type="spellEnd"/>
+      <w:proofErr w:type="gramEnd"/>
+      <w:r>
+        <w:rPr>
+          <w:rFonts w:ascii="Times New Roman" w:hAnsi="Times New Roman" w:cs="Times New Roman"/>
+          <w:sz w:val="22"/>
+          <w:szCs w:val="22"/>
+        </w:rPr>
+        <w:t xml:space="preserve"> import </w:t>
+      </w:r>
+      <w:proofErr w:type="spellStart"/>
+      <w:r>
+        <w:rPr>
+          <w:rFonts w:ascii="Times New Roman" w:hAnsi="Times New Roman" w:cs="Times New Roman"/>
+          <w:sz w:val="22"/>
+          <w:szCs w:val="22"/>
+        </w:rPr>
+        <w:t>KMeans</w:t>
+      </w:r>
+      <w:proofErr w:type="spellEnd"/>
+    </w:p>
+    <w:p>
+      <w:pPr>
+        <w:rPr>
+          <w:rFonts w:ascii="Times New Roman" w:hAnsi="Times New Roman" w:cs="Times New Roman"/>
+          <w:sz w:val="22"/>
+          <w:szCs w:val="22"/>
+        </w:rPr>
+      </w:pPr>
+      <w:r>
+        <w:rPr>
+          <w:rFonts w:ascii="Times New Roman" w:hAnsi="Times New Roman" w:cs="Times New Roman"/>
+          <w:sz w:val="22"/>
+          <w:szCs w:val="22"/>
+        </w:rPr>
         <w:t xml:space="preserve">             </w:t>
       </w:r>
       <w:r>
@@ -898,8 +935,9 @@
           <w:sz w:val="22"/>
           <w:szCs w:val="22"/>
         </w:rPr>
-        <w:t>sklearn.linear</w:t>
-      </w:r>
+        <w:t>sklearn.metrics</w:t>
+      </w:r>
+      <w:proofErr w:type="spellEnd"/>
       <w:proofErr w:type="gramEnd"/>
       <w:r>
         <w:rPr>
@@ -907,15 +945,6 @@
           <w:sz w:val="22"/>
           <w:szCs w:val="22"/>
         </w:rPr>
-        <w:t>_model</w:t>
-      </w:r>
-      <w:proofErr w:type="spellEnd"/>
-      <w:r>
-        <w:rPr>
-          <w:rFonts w:ascii="Times New Roman" w:hAnsi="Times New Roman" w:cs="Times New Roman"/>
-          <w:sz w:val="22"/>
-          <w:szCs w:val="22"/>
-        </w:rPr>
         <w:t xml:space="preserve"> import </w:t>
       </w:r>
       <w:proofErr w:type="spellStart"/>
@@ -925,171 +954,6 @@
           <w:sz w:val="22"/>
           <w:szCs w:val="22"/>
         </w:rPr>
-        <w:t>LogisticRegression</w:t>
-      </w:r>
-      <w:proofErr w:type="spellEnd"/>
-    </w:p>
-    <w:p>
-      <w:pPr>
-        <w:rPr>
-          <w:rFonts w:ascii="Times New Roman" w:hAnsi="Times New Roman" w:cs="Times New Roman"/>
-          <w:sz w:val="22"/>
-          <w:szCs w:val="22"/>
-        </w:rPr>
-      </w:pPr>
-      <w:r>
-        <w:rPr>
-          <w:rFonts w:ascii="Times New Roman" w:hAnsi="Times New Roman" w:cs="Times New Roman"/>
-          <w:sz w:val="22"/>
-          <w:szCs w:val="22"/>
-        </w:rPr>
-        <w:t xml:space="preserve">             </w:t>
-      </w:r>
-      <w:r>
-        <w:rPr>
-          <w:rFonts w:ascii="Times New Roman" w:hAnsi="Times New Roman" w:cs="Times New Roman"/>
-          <w:sz w:val="22"/>
-          <w:szCs w:val="22"/>
-        </w:rPr>
-        <w:t xml:space="preserve">from </w:t>
-      </w:r>
-      <w:proofErr w:type="spellStart"/>
-      <w:proofErr w:type="gramStart"/>
-      <w:r>
-        <w:rPr>
-          <w:rFonts w:ascii="Times New Roman" w:hAnsi="Times New Roman" w:cs="Times New Roman"/>
-          <w:sz w:val="22"/>
-          <w:szCs w:val="22"/>
-        </w:rPr>
-        <w:t>sklearn.ensemble</w:t>
-      </w:r>
-      <w:proofErr w:type="spellEnd"/>
-      <w:proofErr w:type="gramEnd"/>
-      <w:r>
-        <w:rPr>
-          <w:rFonts w:ascii="Times New Roman" w:hAnsi="Times New Roman" w:cs="Times New Roman"/>
-          <w:sz w:val="22"/>
-          <w:szCs w:val="22"/>
-        </w:rPr>
-        <w:t xml:space="preserve"> import </w:t>
-      </w:r>
-      <w:proofErr w:type="spellStart"/>
-      <w:r>
-        <w:rPr>
-          <w:rFonts w:ascii="Times New Roman" w:hAnsi="Times New Roman" w:cs="Times New Roman"/>
-          <w:sz w:val="22"/>
-          <w:szCs w:val="22"/>
-        </w:rPr>
-        <w:t>RandomForestClassifier</w:t>
-      </w:r>
-      <w:proofErr w:type="spellEnd"/>
-    </w:p>
-    <w:p>
-      <w:pPr>
-        <w:rPr>
-          <w:rFonts w:ascii="Times New Roman" w:hAnsi="Times New Roman" w:cs="Times New Roman"/>
-          <w:sz w:val="22"/>
-          <w:szCs w:val="22"/>
-        </w:rPr>
-      </w:pPr>
-      <w:r>
-        <w:rPr>
-          <w:rFonts w:ascii="Times New Roman" w:hAnsi="Times New Roman" w:cs="Times New Roman"/>
-          <w:sz w:val="22"/>
-          <w:szCs w:val="22"/>
-        </w:rPr>
-        <w:t xml:space="preserve">             </w:t>
-      </w:r>
-      <w:r>
-        <w:rPr>
-          <w:rFonts w:ascii="Times New Roman" w:hAnsi="Times New Roman" w:cs="Times New Roman"/>
-          <w:sz w:val="22"/>
-          <w:szCs w:val="22"/>
-        </w:rPr>
-        <w:t xml:space="preserve">from </w:t>
-      </w:r>
-      <w:proofErr w:type="spellStart"/>
-      <w:proofErr w:type="gramStart"/>
-      <w:r>
-        <w:rPr>
-          <w:rFonts w:ascii="Times New Roman" w:hAnsi="Times New Roman" w:cs="Times New Roman"/>
-          <w:sz w:val="22"/>
-          <w:szCs w:val="22"/>
-        </w:rPr>
-        <w:t>sklearn.cluster</w:t>
-      </w:r>
-      <w:proofErr w:type="spellEnd"/>
-      <w:proofErr w:type="gramEnd"/>
-      <w:r>
-        <w:rPr>
-          <w:rFonts w:ascii="Times New Roman" w:hAnsi="Times New Roman" w:cs="Times New Roman"/>
-          <w:sz w:val="22"/>
-          <w:szCs w:val="22"/>
-        </w:rPr>
-        <w:t xml:space="preserve"> import </w:t>
-      </w:r>
-      <w:proofErr w:type="spellStart"/>
-      <w:r>
-        <w:rPr>
-          <w:rFonts w:ascii="Times New Roman" w:hAnsi="Times New Roman" w:cs="Times New Roman"/>
-          <w:sz w:val="22"/>
-          <w:szCs w:val="22"/>
-        </w:rPr>
-        <w:t>KMeans</w:t>
-      </w:r>
-      <w:proofErr w:type="spellEnd"/>
-    </w:p>
-    <w:p>
-      <w:pPr>
-        <w:rPr>
-          <w:rFonts w:ascii="Times New Roman" w:hAnsi="Times New Roman" w:cs="Times New Roman"/>
-          <w:sz w:val="22"/>
-          <w:szCs w:val="22"/>
-        </w:rPr>
-      </w:pPr>
-      <w:r>
-        <w:rPr>
-          <w:rFonts w:ascii="Times New Roman" w:hAnsi="Times New Roman" w:cs="Times New Roman"/>
-          <w:sz w:val="22"/>
-          <w:szCs w:val="22"/>
-        </w:rPr>
-        <w:t xml:space="preserve">             </w:t>
-      </w:r>
-      <w:r>
-        <w:rPr>
-          <w:rFonts w:ascii="Times New Roman" w:hAnsi="Times New Roman" w:cs="Times New Roman"/>
-          <w:sz w:val="22"/>
-          <w:szCs w:val="22"/>
-        </w:rPr>
-        <w:t xml:space="preserve">from </w:t>
-      </w:r>
-      <w:proofErr w:type="spellStart"/>
-      <w:proofErr w:type="gramStart"/>
-      <w:r>
-        <w:rPr>
-          <w:rFonts w:ascii="Times New Roman" w:hAnsi="Times New Roman" w:cs="Times New Roman"/>
-          <w:sz w:val="22"/>
-          <w:szCs w:val="22"/>
-        </w:rPr>
-        <w:t>sklearn.metrics</w:t>
-      </w:r>
-      <w:proofErr w:type="spellEnd"/>
-      <w:proofErr w:type="gramEnd"/>
-      <w:r>
-        <w:rPr>
-          <w:rFonts w:ascii="Times New Roman" w:hAnsi="Times New Roman" w:cs="Times New Roman"/>
-          <w:sz w:val="22"/>
-          <w:szCs w:val="22"/>
-        </w:rPr>
-        <w:t xml:space="preserve"> import </w:t>
-      </w:r>
-      <w:proofErr w:type="spellStart"/>
-      <w:r>
-        <w:rPr>
-          <w:rFonts w:ascii="Times New Roman" w:hAnsi="Times New Roman" w:cs="Times New Roman"/>
-          <w:sz w:val="22"/>
-          <w:szCs w:val="22"/>
-        </w:rPr>
         <w:t>accuracy_score</w:t>
       </w:r>
       <w:proofErr w:type="spellEnd"/>
@@ -1126,15 +990,7 @@
           <w:sz w:val="22"/>
           <w:szCs w:val="22"/>
         </w:rPr>
-        <w:t xml:space="preserve">             </w:t>
-      </w:r>
-      <w:r>
-        <w:rPr>
-          <w:rFonts w:ascii="Times New Roman" w:hAnsi="Times New Roman" w:cs="Times New Roman"/>
-          <w:sz w:val="22"/>
-          <w:szCs w:val="22"/>
-        </w:rPr>
-        <w:t xml:space="preserve">from </w:t>
+        <w:t xml:space="preserve">             from </w:t>
       </w:r>
       <w:proofErr w:type="spellStart"/>
       <w:proofErr w:type="gramStart"/>
@@ -1869,7 +1725,137 @@
           <w:sz w:val="22"/>
           <w:szCs w:val="22"/>
         </w:rPr>
-        <w:t>.</w:t>
+        <w:t xml:space="preserve"> and can be accessed via </w:t>
+      </w:r>
+      <w:r>
+        <w:rPr>
+          <w:rFonts w:ascii="Times New Roman" w:hAnsi="Times New Roman" w:cs="Times New Roman"/>
+          <w:sz w:val="22"/>
+          <w:szCs w:val="22"/>
+        </w:rPr>
+        <w:t xml:space="preserve"> </w:t>
+      </w:r>
+      <w:r>
+        <w:rPr>
+          <w:rFonts w:ascii="Times New Roman" w:hAnsi="Times New Roman" w:cs="Times New Roman"/>
+          <w:sz w:val="22"/>
+          <w:szCs w:val="22"/>
+        </w:rPr>
+        <w:t>my</w:t>
+      </w:r>
+      <w:r>
+        <w:rPr>
+          <w:rFonts w:ascii="Times New Roman" w:hAnsi="Times New Roman" w:cs="Times New Roman"/>
+          <w:sz w:val="22"/>
+          <w:szCs w:val="22"/>
+        </w:rPr>
+        <w:t xml:space="preserve"> o</w:t>
+      </w:r>
+      <w:proofErr w:type="spellStart"/>
+      <w:r>
+        <w:rPr>
+          <w:rFonts w:ascii="Times New Roman" w:hAnsi="Times New Roman" w:cs="Times New Roman"/>
+          <w:sz w:val="22"/>
+          <w:szCs w:val="22"/>
+        </w:rPr>
+        <w:t>nedrive</w:t>
+      </w:r>
+      <w:proofErr w:type="spellEnd"/>
+      <w:r>
+        <w:rPr>
+          <w:rFonts w:ascii="Times New Roman" w:hAnsi="Times New Roman" w:cs="Times New Roman"/>
+          <w:sz w:val="22"/>
+          <w:szCs w:val="22"/>
+        </w:rPr>
+        <w:t xml:space="preserve"> link </w:t>
+      </w:r>
+      <w:hyperlink r:id="rId6" w:history="1">
+        <w:r>
+          <w:rPr>
+            <w:rStyle w:val="Hyperlink"/>
+            <w:rFonts w:ascii="Times New Roman" w:hAnsi="Times New Roman" w:cs="Times New Roman"/>
+            <w:sz w:val="22"/>
+            <w:szCs w:val="22"/>
+          </w:rPr>
+          <w:t>https://uweacuk-my.sharepoint.com/:f:/g/personal/ronke2_igabor_live_uwe_ac_uk/Elm_wUBSkXNPo1pCUjwKduwBcsvmeMKLwQe3pO5O7VOn6A?e=D6eS2K</w:t>
+        </w:r>
+      </w:hyperlink>
+      <w:r>
+        <w:rPr>
+          <w:rFonts w:ascii="Times New Roman" w:hAnsi="Times New Roman" w:cs="Times New Roman"/>
+          <w:sz w:val="22"/>
+          <w:szCs w:val="22"/>
+        </w:rPr>
+        <w:t xml:space="preserve"> </w:t>
+      </w:r>
+      <w:r>
+        <w:rPr>
+          <w:rFonts w:ascii="Times New Roman" w:hAnsi="Times New Roman" w:cs="Times New Roman"/>
+          <w:sz w:val="22"/>
+          <w:szCs w:val="22"/>
+        </w:rPr>
+        <w:t>or</w:t>
+      </w:r>
+      <w:r>
+        <w:rPr>
+          <w:rFonts w:ascii="Times New Roman" w:hAnsi="Times New Roman" w:cs="Times New Roman"/>
+          <w:sz w:val="22"/>
+          <w:szCs w:val="22"/>
+        </w:rPr>
+        <w:t xml:space="preserve"> </w:t>
+      </w:r>
+      <w:r>
+        <w:rPr>
+          <w:rFonts w:ascii="Times New Roman" w:hAnsi="Times New Roman" w:cs="Times New Roman"/>
+          <w:sz w:val="22"/>
+          <w:szCs w:val="22"/>
+        </w:rPr>
+        <w:t>my</w:t>
+      </w:r>
+      <w:r>
+        <w:rPr>
+          <w:rFonts w:ascii="Times New Roman" w:hAnsi="Times New Roman" w:cs="Times New Roman"/>
+          <w:sz w:val="22"/>
+          <w:szCs w:val="22"/>
+        </w:rPr>
+        <w:t xml:space="preserve"> </w:t>
+      </w:r>
+      <w:proofErr w:type="spellStart"/>
+      <w:r>
+        <w:rPr>
+          <w:rFonts w:ascii="Times New Roman" w:hAnsi="Times New Roman" w:cs="Times New Roman"/>
+          <w:sz w:val="22"/>
+          <w:szCs w:val="22"/>
+        </w:rPr>
+        <w:t>Github</w:t>
+      </w:r>
+      <w:proofErr w:type="spellEnd"/>
+      <w:r>
+        <w:rPr>
+          <w:rFonts w:ascii="Times New Roman" w:hAnsi="Times New Roman" w:cs="Times New Roman"/>
+          <w:sz w:val="22"/>
+          <w:szCs w:val="22"/>
+        </w:rPr>
+        <w:t xml:space="preserve"> link </w:t>
+      </w:r>
+      <w:hyperlink r:id="rId7" w:history="1">
+        <w:r>
+          <w:rPr>
+            <w:rStyle w:val="Hyperlink"/>
+            <w:rFonts w:ascii="Times New Roman" w:hAnsi="Times New Roman" w:cs="Times New Roman"/>
+            <w:sz w:val="22"/>
+            <w:szCs w:val="22"/>
+          </w:rPr>
+          <w:t>https://github.com/rv2-igabor/MACHINE--LEARNING</w:t>
+        </w:r>
+      </w:hyperlink>
+      <w:r>
+        <w:rPr>
+          <w:rFonts w:ascii="Times New Roman" w:hAnsi="Times New Roman" w:cs="Times New Roman"/>
+          <w:sz w:val="22"/>
+          <w:szCs w:val="22"/>
+        </w:rPr>
+        <w:t xml:space="preserve"> for the code and dataset.</w:t>
       </w:r>
     </w:p>
     <w:p>

</xml_diff>